<commit_message>
changing all text content in home page assuring css styling matches content
</commit_message>
<xml_diff>
--- a/CS 6251 Final Project Concept Implementation.docx
+++ b/CS 6251 Final Project Concept Implementation.docx
@@ -29,371 +29,415 @@
         <w:t>Area of expertise</w:t>
       </w:r>
       <w:r>
+        <w:t xml:space="preserve"> (MC) (Dropdown box)</w:t>
+      </w:r>
+    </w:p>
+    <w:p>
+      <w:pPr>
+        <w:pStyle w:val="ListParagraph"/>
+        <w:numPr>
+          <w:ilvl w:val="1"/>
+          <w:numId w:val="2"/>
+        </w:numPr>
+      </w:pPr>
+      <w:r>
+        <w:t>Implement using Bootstrap Accordion</w:t>
+      </w:r>
+    </w:p>
+    <w:p>
+      <w:pPr>
+        <w:pStyle w:val="ListParagraph"/>
+        <w:numPr>
+          <w:ilvl w:val="2"/>
+          <w:numId w:val="2"/>
+        </w:numPr>
+      </w:pPr>
+      <w:r>
+        <w:t>Fat</w:t>
+      </w:r>
+      <w:r>
+        <w:t xml:space="preserve"> loss and body </w:t>
+      </w:r>
+      <w:r>
+        <w:t>re</w:t>
+      </w:r>
+      <w:r>
+        <w:t>composition</w:t>
+      </w:r>
+    </w:p>
+    <w:p>
+      <w:pPr>
+        <w:pStyle w:val="ListParagraph"/>
+        <w:numPr>
+          <w:ilvl w:val="2"/>
+          <w:numId w:val="2"/>
+        </w:numPr>
+      </w:pPr>
+      <w:r>
+        <w:t>Strength training and muscle building</w:t>
+      </w:r>
+    </w:p>
+    <w:p>
+      <w:pPr>
+        <w:pStyle w:val="ListParagraph"/>
+        <w:numPr>
+          <w:ilvl w:val="2"/>
+          <w:numId w:val="2"/>
+        </w:numPr>
+      </w:pPr>
+      <w:r>
+        <w:t>Sports performance and conditioning</w:t>
+      </w:r>
+    </w:p>
+    <w:p>
+      <w:pPr>
+        <w:pStyle w:val="ListParagraph"/>
+        <w:numPr>
+          <w:ilvl w:val="2"/>
+          <w:numId w:val="2"/>
+        </w:numPr>
+      </w:pPr>
+      <w:r>
+        <w:t>Corrective exercise and injury rehabilitation</w:t>
+      </w:r>
+    </w:p>
+    <w:p>
+      <w:pPr>
+        <w:pStyle w:val="ListParagraph"/>
+        <w:numPr>
+          <w:ilvl w:val="2"/>
+          <w:numId w:val="2"/>
+        </w:numPr>
+      </w:pPr>
+      <w:r>
+        <w:t>Senior fitness and fall prevention</w:t>
+      </w:r>
+    </w:p>
+    <w:p>
+      <w:pPr>
+        <w:pStyle w:val="ListParagraph"/>
+        <w:numPr>
+          <w:ilvl w:val="2"/>
+          <w:numId w:val="2"/>
+        </w:numPr>
+      </w:pPr>
+      <w:r>
+        <w:t>Prenatal and postnatal fitness</w:t>
+      </w:r>
+    </w:p>
+    <w:p>
+      <w:pPr>
+        <w:pStyle w:val="ListParagraph"/>
+        <w:numPr>
+          <w:ilvl w:val="2"/>
+          <w:numId w:val="2"/>
+        </w:numPr>
+      </w:pPr>
+      <w:r>
+        <w:t>Youth fitness and athletic development</w:t>
+      </w:r>
+    </w:p>
+    <w:p>
+      <w:pPr>
+        <w:pStyle w:val="ListParagraph"/>
+        <w:numPr>
+          <w:ilvl w:val="1"/>
+          <w:numId w:val="2"/>
+        </w:numPr>
+      </w:pPr>
+      <w:r>
+        <w:t>Navbar link goes to toggle bottom offcanvas with header links that direct to each area of expertise when selected</w:t>
+      </w:r>
+    </w:p>
+    <w:p>
+      <w:pPr>
+        <w:pStyle w:val="ListParagraph"/>
+        <w:numPr>
+          <w:ilvl w:val="0"/>
+          <w:numId w:val="2"/>
+        </w:numPr>
+      </w:pPr>
+      <w:r>
+        <w:t>G</w:t>
+      </w:r>
+      <w:r>
+        <w:t>ender preference</w:t>
+      </w:r>
+      <w:r>
+        <w:t xml:space="preserve"> (MC) (Dropdown box)</w:t>
+      </w:r>
+    </w:p>
+    <w:p>
+      <w:pPr>
+        <w:pStyle w:val="ListParagraph"/>
+        <w:numPr>
+          <w:ilvl w:val="1"/>
+          <w:numId w:val="2"/>
+        </w:numPr>
+      </w:pPr>
+      <w:r>
+        <w:t>He/him</w:t>
+      </w:r>
+    </w:p>
+    <w:p>
+      <w:pPr>
+        <w:pStyle w:val="ListParagraph"/>
+        <w:numPr>
+          <w:ilvl w:val="1"/>
+          <w:numId w:val="2"/>
+        </w:numPr>
+      </w:pPr>
+      <w:r>
+        <w:t>She/her</w:t>
+      </w:r>
+    </w:p>
+    <w:p>
+      <w:pPr>
+        <w:pStyle w:val="ListParagraph"/>
+        <w:numPr>
+          <w:ilvl w:val="1"/>
+          <w:numId w:val="2"/>
+        </w:numPr>
+      </w:pPr>
+      <w:r>
+        <w:t>They/them</w:t>
+      </w:r>
+    </w:p>
+    <w:p>
+      <w:pPr>
+        <w:pStyle w:val="ListParagraph"/>
+        <w:numPr>
+          <w:ilvl w:val="1"/>
+          <w:numId w:val="2"/>
+        </w:numPr>
+      </w:pPr>
+      <w:r>
+        <w:t>Don’t Care</w:t>
+      </w:r>
+    </w:p>
+    <w:p>
+      <w:pPr>
+        <w:pStyle w:val="ListParagraph"/>
+        <w:numPr>
+          <w:ilvl w:val="0"/>
+          <w:numId w:val="2"/>
+        </w:numPr>
+      </w:pPr>
+      <w:r>
+        <w:t>Virtual or face-to-face</w:t>
+      </w:r>
+      <w:r>
+        <w:t xml:space="preserve"> or flexible or don’t care</w:t>
+      </w:r>
+      <w:r>
+        <w:t xml:space="preserve"> (MC) (Dropdown box)</w:t>
+      </w:r>
+    </w:p>
+    <w:p>
+      <w:pPr>
+        <w:pStyle w:val="ListParagraph"/>
+        <w:numPr>
+          <w:ilvl w:val="1"/>
+          <w:numId w:val="2"/>
+        </w:numPr>
+      </w:pPr>
+      <w:r>
+        <w:t>Virtual</w:t>
+      </w:r>
+    </w:p>
+    <w:p>
+      <w:pPr>
+        <w:pStyle w:val="ListParagraph"/>
+        <w:numPr>
+          <w:ilvl w:val="1"/>
+          <w:numId w:val="2"/>
+        </w:numPr>
+      </w:pPr>
+      <w:r>
+        <w:t>Face-to-face</w:t>
+      </w:r>
+    </w:p>
+    <w:p>
+      <w:pPr>
+        <w:pStyle w:val="ListParagraph"/>
+        <w:numPr>
+          <w:ilvl w:val="1"/>
+          <w:numId w:val="2"/>
+        </w:numPr>
+      </w:pPr>
+      <w:r>
+        <w:t>Flexible (wanting either/or depending on preference – based on number of sessions purchased)</w:t>
+      </w:r>
+    </w:p>
+    <w:p>
+      <w:pPr>
+        <w:pStyle w:val="ListParagraph"/>
+        <w:numPr>
+          <w:ilvl w:val="1"/>
+          <w:numId w:val="2"/>
+        </w:numPr>
+      </w:pPr>
+      <w:r>
+        <w:t>Don’t care</w:t>
+      </w:r>
+    </w:p>
+    <w:p>
+      <w:pPr>
+        <w:pStyle w:val="ListParagraph"/>
+        <w:numPr>
+          <w:ilvl w:val="0"/>
+          <w:numId w:val="2"/>
+        </w:numPr>
+      </w:pPr>
+      <w:r>
+        <w:t>Affiliation with a business or independent</w:t>
+      </w:r>
+      <w:r>
+        <w:t xml:space="preserve"> or don’t car</w:t>
+      </w:r>
+      <w:r>
+        <w:t>e</w:t>
+      </w:r>
+      <w:r>
+        <w:t xml:space="preserve"> (MC) (Dropdown box)</w:t>
+      </w:r>
+    </w:p>
+    <w:p>
+      <w:pPr>
+        <w:pStyle w:val="ListParagraph"/>
+        <w:numPr>
+          <w:ilvl w:val="1"/>
+          <w:numId w:val="2"/>
+        </w:numPr>
+      </w:pPr>
+      <w:r>
+        <w:t>Business</w:t>
+      </w:r>
+    </w:p>
+    <w:p>
+      <w:pPr>
+        <w:pStyle w:val="ListParagraph"/>
+        <w:numPr>
+          <w:ilvl w:val="1"/>
+          <w:numId w:val="2"/>
+        </w:numPr>
+      </w:pPr>
+      <w:r>
+        <w:t>Independent</w:t>
+      </w:r>
+    </w:p>
+    <w:p>
+      <w:pPr>
+        <w:pStyle w:val="ListParagraph"/>
+        <w:numPr>
+          <w:ilvl w:val="1"/>
+          <w:numId w:val="2"/>
+        </w:numPr>
+      </w:pPr>
+      <w:r>
+        <w:t>Don’t Care</w:t>
+      </w:r>
+    </w:p>
+    <w:p>
+      <w:pPr>
+        <w:pStyle w:val="ListParagraph"/>
+        <w:numPr>
+          <w:ilvl w:val="0"/>
+          <w:numId w:val="2"/>
+        </w:numPr>
+      </w:pPr>
+      <w:r>
+        <w:t>Pricing/Specials</w:t>
+      </w:r>
+    </w:p>
+    <w:p>
+      <w:pPr>
+        <w:pStyle w:val="ListParagraph"/>
+        <w:numPr>
+          <w:ilvl w:val="1"/>
+          <w:numId w:val="2"/>
+        </w:numPr>
+      </w:pPr>
+      <w:r>
+        <w:t>Free fitness assessment</w:t>
+      </w:r>
+    </w:p>
+    <w:p>
+      <w:pPr>
+        <w:pStyle w:val="ListParagraph"/>
+        <w:numPr>
+          <w:ilvl w:val="1"/>
+          <w:numId w:val="2"/>
+        </w:numPr>
+      </w:pPr>
+      <w:r>
+        <w:t xml:space="preserve">Military or student discount: 20% off the total # of sessions &amp; membership fee + joiner fee waived </w:t>
+      </w:r>
+    </w:p>
+    <w:p>
+      <w:pPr>
+        <w:pStyle w:val="ListParagraph"/>
+        <w:numPr>
+          <w:ilvl w:val="1"/>
+          <w:numId w:val="2"/>
+        </w:numPr>
+      </w:pPr>
+      <w:r>
+        <w:t xml:space="preserve">Business </w:t>
+      </w:r>
+      <w:r>
+        <w:t>Virtual</w:t>
+      </w:r>
+      <w:r>
         <w:t xml:space="preserve"> </w:t>
       </w:r>
-      <w:r>
-        <w:t>(MC) (Dropdown box)</w:t>
-      </w:r>
-    </w:p>
-    <w:p>
-      <w:pPr>
-        <w:pStyle w:val="ListParagraph"/>
-        <w:numPr>
-          <w:ilvl w:val="1"/>
-          <w:numId w:val="2"/>
-        </w:numPr>
-      </w:pPr>
-      <w:r>
-        <w:t>Implement using Bootstrap Accordion</w:t>
-      </w:r>
-    </w:p>
-    <w:p>
-      <w:pPr>
-        <w:pStyle w:val="ListParagraph"/>
-        <w:numPr>
-          <w:ilvl w:val="2"/>
-          <w:numId w:val="2"/>
-        </w:numPr>
-      </w:pPr>
-      <w:r>
-        <w:t>Fat</w:t>
-      </w:r>
-      <w:r>
-        <w:t xml:space="preserve"> loss and body </w:t>
-      </w:r>
-      <w:proofErr w:type="spellStart"/>
-      <w:r>
-        <w:t>re</w:t>
-      </w:r>
-      <w:r>
-        <w:t>composition</w:t>
-      </w:r>
-      <w:proofErr w:type="spellEnd"/>
-    </w:p>
-    <w:p>
-      <w:pPr>
-        <w:pStyle w:val="ListParagraph"/>
-        <w:numPr>
-          <w:ilvl w:val="2"/>
-          <w:numId w:val="2"/>
-        </w:numPr>
-      </w:pPr>
-      <w:r>
-        <w:t>Strength training and muscle building</w:t>
-      </w:r>
-    </w:p>
-    <w:p>
-      <w:pPr>
-        <w:pStyle w:val="ListParagraph"/>
-        <w:numPr>
-          <w:ilvl w:val="2"/>
-          <w:numId w:val="2"/>
-        </w:numPr>
-      </w:pPr>
-      <w:r>
-        <w:t>Sports performance and conditioning</w:t>
-      </w:r>
-    </w:p>
-    <w:p>
-      <w:pPr>
-        <w:pStyle w:val="ListParagraph"/>
-        <w:numPr>
-          <w:ilvl w:val="2"/>
-          <w:numId w:val="2"/>
-        </w:numPr>
-      </w:pPr>
-      <w:r>
-        <w:t>Corrective exercise and injury rehabilitation</w:t>
-      </w:r>
-    </w:p>
-    <w:p>
-      <w:pPr>
-        <w:pStyle w:val="ListParagraph"/>
-        <w:numPr>
-          <w:ilvl w:val="2"/>
-          <w:numId w:val="2"/>
-        </w:numPr>
-      </w:pPr>
-      <w:r>
-        <w:t>Senior fitness and fall prevention</w:t>
-      </w:r>
-    </w:p>
-    <w:p>
-      <w:pPr>
-        <w:pStyle w:val="ListParagraph"/>
-        <w:numPr>
-          <w:ilvl w:val="2"/>
-          <w:numId w:val="2"/>
-        </w:numPr>
-      </w:pPr>
-      <w:r>
-        <w:t>Prenatal and postnatal fitness</w:t>
-      </w:r>
-    </w:p>
-    <w:p>
-      <w:pPr>
-        <w:pStyle w:val="ListParagraph"/>
-        <w:numPr>
-          <w:ilvl w:val="2"/>
-          <w:numId w:val="2"/>
-        </w:numPr>
-      </w:pPr>
-      <w:r>
-        <w:t>Youth fitness and athletic development</w:t>
-      </w:r>
-    </w:p>
-    <w:p>
-      <w:pPr>
-        <w:pStyle w:val="ListParagraph"/>
-        <w:numPr>
-          <w:ilvl w:val="1"/>
-          <w:numId w:val="2"/>
-        </w:numPr>
-      </w:pPr>
-      <w:r>
-        <w:t xml:space="preserve">Navbar link goes to toggle bottom </w:t>
-      </w:r>
-      <w:proofErr w:type="spellStart"/>
-      <w:r>
-        <w:t>offcanvas</w:t>
-      </w:r>
-      <w:proofErr w:type="spellEnd"/>
-      <w:r>
-        <w:t xml:space="preserve"> with header links that direct to each area of expertise when selected</w:t>
-      </w:r>
-    </w:p>
-    <w:p>
-      <w:pPr>
-        <w:pStyle w:val="ListParagraph"/>
-        <w:numPr>
-          <w:ilvl w:val="0"/>
-          <w:numId w:val="2"/>
-        </w:numPr>
-      </w:pPr>
-      <w:r>
-        <w:t>G</w:t>
-      </w:r>
-      <w:r>
-        <w:t>ender preference</w:t>
-      </w:r>
-      <w:r>
-        <w:t xml:space="preserve"> </w:t>
-      </w:r>
-      <w:r>
-        <w:t>(MC) (Dropdown box)</w:t>
-      </w:r>
-    </w:p>
-    <w:p>
-      <w:pPr>
-        <w:pStyle w:val="ListParagraph"/>
-        <w:numPr>
-          <w:ilvl w:val="1"/>
-          <w:numId w:val="2"/>
-        </w:numPr>
-      </w:pPr>
-      <w:r>
-        <w:t>He/him</w:t>
-      </w:r>
-    </w:p>
-    <w:p>
-      <w:pPr>
-        <w:pStyle w:val="ListParagraph"/>
-        <w:numPr>
-          <w:ilvl w:val="1"/>
-          <w:numId w:val="2"/>
-        </w:numPr>
-      </w:pPr>
-      <w:r>
-        <w:t>She/her</w:t>
-      </w:r>
-    </w:p>
-    <w:p>
-      <w:pPr>
-        <w:pStyle w:val="ListParagraph"/>
-        <w:numPr>
-          <w:ilvl w:val="1"/>
-          <w:numId w:val="2"/>
-        </w:numPr>
-      </w:pPr>
-      <w:r>
-        <w:t>They/them</w:t>
-      </w:r>
-    </w:p>
-    <w:p>
-      <w:pPr>
-        <w:pStyle w:val="ListParagraph"/>
-        <w:numPr>
-          <w:ilvl w:val="1"/>
-          <w:numId w:val="2"/>
-        </w:numPr>
-      </w:pPr>
-      <w:r>
-        <w:t>Don’t Care</w:t>
-      </w:r>
-    </w:p>
-    <w:p>
-      <w:pPr>
-        <w:pStyle w:val="ListParagraph"/>
-        <w:numPr>
-          <w:ilvl w:val="0"/>
-          <w:numId w:val="2"/>
-        </w:numPr>
-      </w:pPr>
-      <w:r>
-        <w:t>Virtual or face-to-face</w:t>
-      </w:r>
-      <w:r>
-        <w:t xml:space="preserve"> or flexible or don’t care</w:t>
-      </w:r>
-      <w:r>
-        <w:t xml:space="preserve"> </w:t>
-      </w:r>
-      <w:r>
-        <w:t>(MC) (Dropdown box)</w:t>
-      </w:r>
-    </w:p>
-    <w:p>
-      <w:pPr>
-        <w:pStyle w:val="ListParagraph"/>
-        <w:numPr>
-          <w:ilvl w:val="1"/>
-          <w:numId w:val="2"/>
-        </w:numPr>
-      </w:pPr>
-      <w:r>
-        <w:t>Virtual</w:t>
-      </w:r>
-    </w:p>
-    <w:p>
-      <w:pPr>
-        <w:pStyle w:val="ListParagraph"/>
-        <w:numPr>
-          <w:ilvl w:val="1"/>
-          <w:numId w:val="2"/>
-        </w:numPr>
-      </w:pPr>
-      <w:r>
-        <w:t>Face-to-face</w:t>
-      </w:r>
-    </w:p>
-    <w:p>
-      <w:pPr>
-        <w:pStyle w:val="ListParagraph"/>
-        <w:numPr>
-          <w:ilvl w:val="1"/>
-          <w:numId w:val="2"/>
-        </w:numPr>
-      </w:pPr>
-      <w:r>
-        <w:t>Flexible (wanting either/or depending on preference – based on number of sessions purchased)</w:t>
-      </w:r>
-    </w:p>
-    <w:p>
-      <w:pPr>
-        <w:pStyle w:val="ListParagraph"/>
-        <w:numPr>
-          <w:ilvl w:val="1"/>
-          <w:numId w:val="2"/>
-        </w:numPr>
-      </w:pPr>
-      <w:r>
-        <w:t>Don’t care</w:t>
-      </w:r>
-    </w:p>
-    <w:p>
-      <w:pPr>
-        <w:pStyle w:val="ListParagraph"/>
-        <w:numPr>
-          <w:ilvl w:val="0"/>
-          <w:numId w:val="2"/>
-        </w:numPr>
-      </w:pPr>
-      <w:r>
-        <w:t>Affiliation with a business or independent</w:t>
-      </w:r>
-      <w:r>
-        <w:t xml:space="preserve"> or don’t car</w:t>
-      </w:r>
-      <w:r>
-        <w:t>e</w:t>
-      </w:r>
-      <w:r>
-        <w:t xml:space="preserve"> </w:t>
-      </w:r>
-      <w:r>
-        <w:t>(MC) (Dropdown box)</w:t>
-      </w:r>
-    </w:p>
-    <w:p>
-      <w:pPr>
-        <w:pStyle w:val="ListParagraph"/>
-        <w:numPr>
-          <w:ilvl w:val="1"/>
-          <w:numId w:val="2"/>
-        </w:numPr>
-      </w:pPr>
-      <w:r>
-        <w:t>Business</w:t>
-      </w:r>
-    </w:p>
-    <w:p>
-      <w:pPr>
-        <w:pStyle w:val="ListParagraph"/>
-        <w:numPr>
-          <w:ilvl w:val="1"/>
-          <w:numId w:val="2"/>
-        </w:numPr>
-      </w:pPr>
-      <w:r>
-        <w:t>Independent</w:t>
-      </w:r>
-    </w:p>
-    <w:p>
-      <w:pPr>
-        <w:pStyle w:val="ListParagraph"/>
-        <w:numPr>
-          <w:ilvl w:val="1"/>
-          <w:numId w:val="2"/>
-        </w:numPr>
-      </w:pPr>
-      <w:r>
-        <w:t>Don’t Care</w:t>
-      </w:r>
-    </w:p>
-    <w:p>
-      <w:pPr>
-        <w:pStyle w:val="ListParagraph"/>
-        <w:numPr>
-          <w:ilvl w:val="0"/>
-          <w:numId w:val="2"/>
-        </w:numPr>
-      </w:pPr>
-      <w:r>
-        <w:t>Pricing/Specials</w:t>
-      </w:r>
-    </w:p>
-    <w:p>
-      <w:pPr>
-        <w:pStyle w:val="ListParagraph"/>
-        <w:numPr>
-          <w:ilvl w:val="1"/>
-          <w:numId w:val="2"/>
-        </w:numPr>
-      </w:pPr>
-      <w:r>
-        <w:t>Free fitness assessment</w:t>
-      </w:r>
-    </w:p>
-    <w:p>
-      <w:pPr>
-        <w:pStyle w:val="ListParagraph"/>
-        <w:numPr>
-          <w:ilvl w:val="1"/>
-          <w:numId w:val="2"/>
-        </w:numPr>
-      </w:pPr>
-      <w:r>
-        <w:t xml:space="preserve">Military or student discount: 20% off the total # of sessions &amp; membership fee + joiner fee waived </w:t>
+    </w:p>
+    <w:p>
+      <w:pPr>
+        <w:pStyle w:val="ListParagraph"/>
+        <w:numPr>
+          <w:ilvl w:val="2"/>
+          <w:numId w:val="2"/>
+        </w:numPr>
+      </w:pPr>
+      <w:r>
+        <w:t>3 sessions - $145.00 (45/1)</w:t>
+      </w:r>
+    </w:p>
+    <w:p>
+      <w:pPr>
+        <w:pStyle w:val="ListParagraph"/>
+        <w:numPr>
+          <w:ilvl w:val="2"/>
+          <w:numId w:val="2"/>
+        </w:numPr>
+      </w:pPr>
+      <w:r>
+        <w:t>6 sessions - $240.00 (40/1)</w:t>
+      </w:r>
+    </w:p>
+    <w:p>
+      <w:pPr>
+        <w:pStyle w:val="ListParagraph"/>
+        <w:numPr>
+          <w:ilvl w:val="2"/>
+          <w:numId w:val="2"/>
+        </w:numPr>
+      </w:pPr>
+      <w:r>
+        <w:t>12 sessions - $420.00 (35/1)</w:t>
+      </w:r>
+    </w:p>
+    <w:p>
+      <w:pPr>
+        <w:pStyle w:val="ListParagraph"/>
+        <w:numPr>
+          <w:ilvl w:val="2"/>
+          <w:numId w:val="2"/>
+        </w:numPr>
+      </w:pPr>
+      <w:r>
+        <w:t>24 sessions - $720.00 (30/1)</w:t>
       </w:r>
     </w:p>
     <w:p>
@@ -408,72 +452,6 @@
         <w:t xml:space="preserve">Business </w:t>
       </w:r>
       <w:r>
-        <w:t>Virtual</w:t>
-      </w:r>
-      <w:r>
-        <w:t xml:space="preserve"> </w:t>
-      </w:r>
-    </w:p>
-    <w:p>
-      <w:pPr>
-        <w:pStyle w:val="ListParagraph"/>
-        <w:numPr>
-          <w:ilvl w:val="2"/>
-          <w:numId w:val="2"/>
-        </w:numPr>
-      </w:pPr>
-      <w:r>
-        <w:t>3 sessions - $145.00 (45/1)</w:t>
-      </w:r>
-    </w:p>
-    <w:p>
-      <w:pPr>
-        <w:pStyle w:val="ListParagraph"/>
-        <w:numPr>
-          <w:ilvl w:val="2"/>
-          <w:numId w:val="2"/>
-        </w:numPr>
-      </w:pPr>
-      <w:r>
-        <w:t>6 sessions - $240.00 (40/1)</w:t>
-      </w:r>
-    </w:p>
-    <w:p>
-      <w:pPr>
-        <w:pStyle w:val="ListParagraph"/>
-        <w:numPr>
-          <w:ilvl w:val="2"/>
-          <w:numId w:val="2"/>
-        </w:numPr>
-      </w:pPr>
-      <w:r>
-        <w:t>12 sessions - $420.00 (35/1)</w:t>
-      </w:r>
-    </w:p>
-    <w:p>
-      <w:pPr>
-        <w:pStyle w:val="ListParagraph"/>
-        <w:numPr>
-          <w:ilvl w:val="2"/>
-          <w:numId w:val="2"/>
-        </w:numPr>
-      </w:pPr>
-      <w:r>
-        <w:t>24 sessions - $720.00 (30/1)</w:t>
-      </w:r>
-    </w:p>
-    <w:p>
-      <w:pPr>
-        <w:pStyle w:val="ListParagraph"/>
-        <w:numPr>
-          <w:ilvl w:val="1"/>
-          <w:numId w:val="2"/>
-        </w:numPr>
-      </w:pPr>
-      <w:r>
-        <w:t xml:space="preserve">Business </w:t>
-      </w:r>
-      <w:r>
         <w:t xml:space="preserve">Face-to-face </w:t>
       </w:r>
     </w:p>
@@ -486,91 +464,43 @@
         </w:numPr>
       </w:pPr>
       <w:r>
-        <w:t>3 sessions - $1</w:t>
-      </w:r>
-      <w:r>
-        <w:t>80</w:t>
-      </w:r>
-      <w:r>
-        <w:t>.00 (</w:t>
-      </w:r>
-      <w:r>
-        <w:t>60</w:t>
-      </w:r>
-      <w:r>
-        <w:t>/1)</w:t>
-      </w:r>
-    </w:p>
-    <w:p>
-      <w:pPr>
-        <w:pStyle w:val="ListParagraph"/>
-        <w:numPr>
-          <w:ilvl w:val="2"/>
-          <w:numId w:val="2"/>
-        </w:numPr>
-      </w:pPr>
-      <w:r>
-        <w:t>6 sessions - $</w:t>
-      </w:r>
-      <w:r>
-        <w:t>330</w:t>
-      </w:r>
-      <w:r>
-        <w:t>.00 (</w:t>
-      </w:r>
-      <w:r>
-        <w:t>55</w:t>
-      </w:r>
-      <w:r>
-        <w:t>/1)</w:t>
-      </w:r>
-    </w:p>
-    <w:p>
-      <w:pPr>
-        <w:pStyle w:val="ListParagraph"/>
-        <w:numPr>
-          <w:ilvl w:val="2"/>
-          <w:numId w:val="2"/>
-        </w:numPr>
-      </w:pPr>
-      <w:r>
-        <w:t>12 sessions - $</w:t>
-      </w:r>
-      <w:r>
-        <w:t>600</w:t>
-      </w:r>
-      <w:r>
-        <w:t>.00 (</w:t>
-      </w:r>
-      <w:r>
-        <w:t>50</w:t>
-      </w:r>
-      <w:r>
-        <w:t>/1)</w:t>
-      </w:r>
-    </w:p>
-    <w:p>
-      <w:pPr>
-        <w:pStyle w:val="ListParagraph"/>
-        <w:numPr>
-          <w:ilvl w:val="2"/>
-          <w:numId w:val="2"/>
-        </w:numPr>
-      </w:pPr>
-      <w:r>
-        <w:t>24 sessions - $</w:t>
-      </w:r>
-      <w:r>
-        <w:t>1080</w:t>
-      </w:r>
-      <w:r>
-        <w:t>.00 (</w:t>
-      </w:r>
-      <w:r>
-        <w:t>45</w:t>
-      </w:r>
-      <w:r>
-        <w:t>/1)</w:t>
+        <w:t>3 sessions - $180.00 (60/1)</w:t>
+      </w:r>
+    </w:p>
+    <w:p>
+      <w:pPr>
+        <w:pStyle w:val="ListParagraph"/>
+        <w:numPr>
+          <w:ilvl w:val="2"/>
+          <w:numId w:val="2"/>
+        </w:numPr>
+      </w:pPr>
+      <w:r>
+        <w:t>6 sessions - $330.00 (55/1)</w:t>
+      </w:r>
+    </w:p>
+    <w:p>
+      <w:pPr>
+        <w:pStyle w:val="ListParagraph"/>
+        <w:numPr>
+          <w:ilvl w:val="2"/>
+          <w:numId w:val="2"/>
+        </w:numPr>
+      </w:pPr>
+      <w:r>
+        <w:t>12 sessions - $600.00 (50/1)</w:t>
+      </w:r>
+    </w:p>
+    <w:p>
+      <w:pPr>
+        <w:pStyle w:val="ListParagraph"/>
+        <w:numPr>
+          <w:ilvl w:val="2"/>
+          <w:numId w:val="2"/>
+        </w:numPr>
+      </w:pPr>
+      <w:r>
+        <w:t>24 sessions - $1080.00 (45/1)</w:t>
       </w:r>
     </w:p>
     <w:p>
@@ -643,91 +573,43 @@
         </w:numPr>
       </w:pPr>
       <w:r>
-        <w:t>3 sessions - $</w:t>
-      </w:r>
-      <w:r>
-        <w:t>105</w:t>
-      </w:r>
-      <w:r>
-        <w:t>.00 (</w:t>
-      </w:r>
-      <w:r>
-        <w:t>35</w:t>
-      </w:r>
-      <w:r>
-        <w:t>/1)</w:t>
-      </w:r>
-    </w:p>
-    <w:p>
-      <w:pPr>
-        <w:pStyle w:val="ListParagraph"/>
-        <w:numPr>
-          <w:ilvl w:val="2"/>
-          <w:numId w:val="2"/>
-        </w:numPr>
-      </w:pPr>
-      <w:r>
-        <w:t>6 sessions - $</w:t>
-      </w:r>
-      <w:r>
-        <w:t>180</w:t>
-      </w:r>
-      <w:r>
-        <w:t>.00 (</w:t>
-      </w:r>
-      <w:r>
-        <w:t>3</w:t>
-      </w:r>
-      <w:r>
-        <w:t>0/1)</w:t>
-      </w:r>
-    </w:p>
-    <w:p>
-      <w:pPr>
-        <w:pStyle w:val="ListParagraph"/>
-        <w:numPr>
-          <w:ilvl w:val="2"/>
-          <w:numId w:val="2"/>
-        </w:numPr>
-      </w:pPr>
-      <w:r>
-        <w:t>12 sessions - $</w:t>
-      </w:r>
-      <w:r>
-        <w:t>300</w:t>
-      </w:r>
-      <w:r>
-        <w:t>.00 (</w:t>
-      </w:r>
-      <w:r>
-        <w:t>25</w:t>
-      </w:r>
-      <w:r>
-        <w:t>/1)</w:t>
-      </w:r>
-    </w:p>
-    <w:p>
-      <w:pPr>
-        <w:pStyle w:val="ListParagraph"/>
-        <w:numPr>
-          <w:ilvl w:val="2"/>
-          <w:numId w:val="2"/>
-        </w:numPr>
-      </w:pPr>
-      <w:r>
-        <w:t>24 sessions - $</w:t>
-      </w:r>
-      <w:r>
-        <w:t>480</w:t>
-      </w:r>
-      <w:r>
-        <w:t>.00 (</w:t>
-      </w:r>
-      <w:r>
-        <w:t>20</w:t>
-      </w:r>
-      <w:r>
-        <w:t>/1)</w:t>
+        <w:t>3 sessions - $105.00 (35/1)</w:t>
+      </w:r>
+    </w:p>
+    <w:p>
+      <w:pPr>
+        <w:pStyle w:val="ListParagraph"/>
+        <w:numPr>
+          <w:ilvl w:val="2"/>
+          <w:numId w:val="2"/>
+        </w:numPr>
+      </w:pPr>
+      <w:r>
+        <w:t>6 sessions - $180.00 (30/1)</w:t>
+      </w:r>
+    </w:p>
+    <w:p>
+      <w:pPr>
+        <w:pStyle w:val="ListParagraph"/>
+        <w:numPr>
+          <w:ilvl w:val="2"/>
+          <w:numId w:val="2"/>
+        </w:numPr>
+      </w:pPr>
+      <w:r>
+        <w:t>12 sessions - $300.00 (25/1)</w:t>
+      </w:r>
+    </w:p>
+    <w:p>
+      <w:pPr>
+        <w:pStyle w:val="ListParagraph"/>
+        <w:numPr>
+          <w:ilvl w:val="2"/>
+          <w:numId w:val="2"/>
+        </w:numPr>
+      </w:pPr>
+      <w:r>
+        <w:t>24 sessions - $480.00 (20/1)</w:t>
       </w:r>
     </w:p>
     <w:p>
@@ -751,91 +633,43 @@
         </w:numPr>
       </w:pPr>
       <w:r>
-        <w:t>3 sessions - $</w:t>
-      </w:r>
-      <w:r>
-        <w:t>120</w:t>
-      </w:r>
-      <w:r>
-        <w:t>.00 (</w:t>
-      </w:r>
-      <w:r>
-        <w:t>40</w:t>
-      </w:r>
-      <w:r>
-        <w:t>/1)</w:t>
-      </w:r>
-    </w:p>
-    <w:p>
-      <w:pPr>
-        <w:pStyle w:val="ListParagraph"/>
-        <w:numPr>
-          <w:ilvl w:val="2"/>
-          <w:numId w:val="2"/>
-        </w:numPr>
-      </w:pPr>
-      <w:r>
-        <w:t>6 sessions - $</w:t>
-      </w:r>
-      <w:r>
-        <w:t>210</w:t>
-      </w:r>
-      <w:r>
-        <w:t>.00 (</w:t>
-      </w:r>
-      <w:r>
-        <w:t>35</w:t>
-      </w:r>
-      <w:r>
-        <w:t>/1)</w:t>
-      </w:r>
-    </w:p>
-    <w:p>
-      <w:pPr>
-        <w:pStyle w:val="ListParagraph"/>
-        <w:numPr>
-          <w:ilvl w:val="2"/>
-          <w:numId w:val="2"/>
-        </w:numPr>
-      </w:pPr>
-      <w:r>
-        <w:t>12 sessions - $</w:t>
-      </w:r>
-      <w:r>
-        <w:t>360</w:t>
-      </w:r>
-      <w:r>
-        <w:t>.00 (</w:t>
-      </w:r>
-      <w:r>
-        <w:t>30</w:t>
-      </w:r>
-      <w:r>
-        <w:t>/1)</w:t>
-      </w:r>
-    </w:p>
-    <w:p>
-      <w:pPr>
-        <w:pStyle w:val="ListParagraph"/>
-        <w:numPr>
-          <w:ilvl w:val="2"/>
-          <w:numId w:val="2"/>
-        </w:numPr>
-      </w:pPr>
-      <w:r>
-        <w:t>24 sessions - $</w:t>
-      </w:r>
-      <w:r>
-        <w:t>600</w:t>
-      </w:r>
-      <w:r>
-        <w:t>.00 (2</w:t>
-      </w:r>
-      <w:r>
-        <w:t>5</w:t>
-      </w:r>
-      <w:r>
-        <w:t>/1)</w:t>
+        <w:t>3 sessions - $120.00 (40/1)</w:t>
+      </w:r>
+    </w:p>
+    <w:p>
+      <w:pPr>
+        <w:pStyle w:val="ListParagraph"/>
+        <w:numPr>
+          <w:ilvl w:val="2"/>
+          <w:numId w:val="2"/>
+        </w:numPr>
+      </w:pPr>
+      <w:r>
+        <w:t>6 sessions - $210.00 (35/1)</w:t>
+      </w:r>
+    </w:p>
+    <w:p>
+      <w:pPr>
+        <w:pStyle w:val="ListParagraph"/>
+        <w:numPr>
+          <w:ilvl w:val="2"/>
+          <w:numId w:val="2"/>
+        </w:numPr>
+      </w:pPr>
+      <w:r>
+        <w:t>12 sessions - $360.00 (30/1)</w:t>
+      </w:r>
+    </w:p>
+    <w:p>
+      <w:pPr>
+        <w:pStyle w:val="ListParagraph"/>
+        <w:numPr>
+          <w:ilvl w:val="2"/>
+          <w:numId w:val="2"/>
+        </w:numPr>
+      </w:pPr>
+      <w:r>
+        <w:t>24 sessions - $600.00 (25/1)</w:t>
       </w:r>
     </w:p>
     <w:p>
@@ -1079,6 +913,54 @@
       </w:r>
     </w:p>
     <w:p>
+      <w:pPr>
+        <w:pStyle w:val="ListParagraph"/>
+        <w:numPr>
+          <w:ilvl w:val="0"/>
+          <w:numId w:val="2"/>
+        </w:numPr>
+      </w:pPr>
+      <w:r>
+        <w:t>Learning Style</w:t>
+      </w:r>
+    </w:p>
+    <w:p>
+      <w:pPr>
+        <w:pStyle w:val="ListParagraph"/>
+        <w:numPr>
+          <w:ilvl w:val="1"/>
+          <w:numId w:val="2"/>
+        </w:numPr>
+      </w:pPr>
+      <w:r>
+        <w:t>Visual</w:t>
+      </w:r>
+    </w:p>
+    <w:p>
+      <w:pPr>
+        <w:pStyle w:val="ListParagraph"/>
+        <w:numPr>
+          <w:ilvl w:val="1"/>
+          <w:numId w:val="2"/>
+        </w:numPr>
+      </w:pPr>
+      <w:r>
+        <w:t>Auditory</w:t>
+      </w:r>
+    </w:p>
+    <w:p>
+      <w:pPr>
+        <w:pStyle w:val="ListParagraph"/>
+        <w:numPr>
+          <w:ilvl w:val="1"/>
+          <w:numId w:val="2"/>
+        </w:numPr>
+      </w:pPr>
+      <w:r>
+        <w:t>Kinesthetic</w:t>
+      </w:r>
+    </w:p>
+    <w:p>
       <w:r>
         <w:t>Client Form</w:t>
       </w:r>
@@ -1122,10 +1004,7 @@
         <w:t xml:space="preserve"> Pronouns</w:t>
       </w:r>
       <w:r>
-        <w:t xml:space="preserve"> (MC) </w:t>
-      </w:r>
-      <w:r>
-        <w:t>(Dropdown box)</w:t>
+        <w:t xml:space="preserve"> (MC) (Dropdown box)</w:t>
       </w:r>
     </w:p>
     <w:p>
@@ -1161,6 +1040,7 @@
         </w:numPr>
       </w:pPr>
       <w:r>
+        <w:lastRenderedPageBreak/>
         <w:t>They/them</w:t>
       </w:r>
     </w:p>
@@ -1179,10 +1059,7 @@
         <w:t xml:space="preserve"> (Y/N)</w:t>
       </w:r>
       <w:r>
-        <w:t xml:space="preserve"> (MC) </w:t>
-      </w:r>
-      <w:r>
-        <w:t>(Dropdown box)</w:t>
+        <w:t xml:space="preserve"> (MC) (Dropdown box)</w:t>
       </w:r>
     </w:p>
     <w:p>
@@ -1221,7 +1098,6 @@
         </w:numPr>
       </w:pPr>
       <w:r>
-        <w:lastRenderedPageBreak/>
         <w:t>4-6 months</w:t>
       </w:r>
     </w:p>
@@ -1276,39 +1152,26 @@
         <w:t xml:space="preserve"> (Y/N)</w:t>
       </w:r>
       <w:r>
-        <w:t xml:space="preserve"> (MC) </w:t>
-      </w:r>
-      <w:r>
-        <w:t>(Dropdown box)</w:t>
-      </w:r>
-    </w:p>
-    <w:p>
-      <w:pPr>
-        <w:pStyle w:val="ListParagraph"/>
-        <w:numPr>
-          <w:ilvl w:val="1"/>
-          <w:numId w:val="3"/>
-        </w:numPr>
-      </w:pPr>
-      <w:r>
-        <w:t xml:space="preserve">If so, </w:t>
-      </w:r>
-      <w:proofErr w:type="gramStart"/>
-      <w:r>
-        <w:t>describe</w:t>
-      </w:r>
-      <w:r>
-        <w:t xml:space="preserve"> :</w:t>
-      </w:r>
-      <w:proofErr w:type="gramEnd"/>
-      <w:r>
-        <w:t xml:space="preserve"> </w:t>
-      </w:r>
-      <w:proofErr w:type="spellStart"/>
+        <w:t xml:space="preserve"> (MC) (Dropdown box)</w:t>
+      </w:r>
+    </w:p>
+    <w:p>
+      <w:pPr>
+        <w:pStyle w:val="ListParagraph"/>
+        <w:numPr>
+          <w:ilvl w:val="1"/>
+          <w:numId w:val="3"/>
+        </w:numPr>
+      </w:pPr>
+      <w:r>
+        <w:t>If so, describe</w:t>
+      </w:r>
+      <w:r>
+        <w:t xml:space="preserve"> : </w:t>
+      </w:r>
       <w:r>
         <w:t>Textarea</w:t>
       </w:r>
-      <w:proofErr w:type="spellEnd"/>
     </w:p>
     <w:p>
       <w:pPr>
@@ -1325,39 +1188,26 @@
         <w:t xml:space="preserve"> (Y/N)</w:t>
       </w:r>
       <w:r>
-        <w:t xml:space="preserve"> (MC) </w:t>
-      </w:r>
-      <w:r>
-        <w:t>(Dropdown box)</w:t>
-      </w:r>
-    </w:p>
-    <w:p>
-      <w:pPr>
-        <w:pStyle w:val="ListParagraph"/>
-        <w:numPr>
-          <w:ilvl w:val="1"/>
-          <w:numId w:val="3"/>
-        </w:numPr>
-      </w:pPr>
-      <w:r>
-        <w:t xml:space="preserve">If so, </w:t>
-      </w:r>
-      <w:proofErr w:type="gramStart"/>
-      <w:r>
-        <w:t>describe</w:t>
-      </w:r>
-      <w:r>
-        <w:t xml:space="preserve"> :</w:t>
-      </w:r>
-      <w:proofErr w:type="gramEnd"/>
-      <w:r>
-        <w:t xml:space="preserve"> </w:t>
-      </w:r>
-      <w:proofErr w:type="spellStart"/>
+        <w:t xml:space="preserve"> (MC) (Dropdown box)</w:t>
+      </w:r>
+    </w:p>
+    <w:p>
+      <w:pPr>
+        <w:pStyle w:val="ListParagraph"/>
+        <w:numPr>
+          <w:ilvl w:val="1"/>
+          <w:numId w:val="3"/>
+        </w:numPr>
+      </w:pPr>
+      <w:r>
+        <w:t>If so, describe</w:t>
+      </w:r>
+      <w:r>
+        <w:t xml:space="preserve"> : </w:t>
+      </w:r>
       <w:r>
         <w:t>Textarea</w:t>
       </w:r>
-      <w:proofErr w:type="spellEnd"/>
     </w:p>
     <w:p>
       <w:pPr>
@@ -1374,39 +1224,26 @@
         <w:t xml:space="preserve"> (Y/N)</w:t>
       </w:r>
       <w:r>
-        <w:t xml:space="preserve"> (MC) </w:t>
-      </w:r>
-      <w:r>
-        <w:t>(Dropdown box)</w:t>
-      </w:r>
-    </w:p>
-    <w:p>
-      <w:pPr>
-        <w:pStyle w:val="ListParagraph"/>
-        <w:numPr>
-          <w:ilvl w:val="1"/>
-          <w:numId w:val="3"/>
-        </w:numPr>
-      </w:pPr>
-      <w:r>
-        <w:t xml:space="preserve">If so, include </w:t>
-      </w:r>
-      <w:proofErr w:type="gramStart"/>
-      <w:r>
-        <w:t>sport</w:t>
-      </w:r>
-      <w:r>
-        <w:t xml:space="preserve"> :</w:t>
-      </w:r>
-      <w:proofErr w:type="gramEnd"/>
-      <w:r>
-        <w:t xml:space="preserve"> </w:t>
-      </w:r>
-      <w:proofErr w:type="spellStart"/>
+        <w:t xml:space="preserve"> (MC) (Dropdown box)</w:t>
+      </w:r>
+    </w:p>
+    <w:p>
+      <w:pPr>
+        <w:pStyle w:val="ListParagraph"/>
+        <w:numPr>
+          <w:ilvl w:val="1"/>
+          <w:numId w:val="3"/>
+        </w:numPr>
+      </w:pPr>
+      <w:r>
+        <w:t>If so, include sport</w:t>
+      </w:r>
+      <w:r>
+        <w:t xml:space="preserve"> : </w:t>
+      </w:r>
       <w:r>
         <w:t>Textarea</w:t>
       </w:r>
-      <w:proofErr w:type="spellEnd"/>
     </w:p>
     <w:p>
       <w:pPr>
@@ -1420,10 +1257,7 @@
         <w:t>Military or student or no</w:t>
       </w:r>
       <w:r>
-        <w:t xml:space="preserve"> (MC) </w:t>
-      </w:r>
-      <w:r>
-        <w:t>(Dropdown box)</w:t>
+        <w:t xml:space="preserve"> (MC) (Dropdown box)</w:t>
       </w:r>
     </w:p>
     <w:p>
@@ -1438,18 +1272,10 @@
         <w:t>If so, i</w:t>
       </w:r>
       <w:r>
-        <w:t>nclude ID</w:t>
-      </w:r>
-      <w:proofErr w:type="gramStart"/>
-      <w:r>
-        <w:t xml:space="preserve"># </w:t>
-      </w:r>
-      <w:r>
-        <w:t>:</w:t>
-      </w:r>
-      <w:proofErr w:type="gramEnd"/>
-      <w:r>
-        <w:t xml:space="preserve"> </w:t>
+        <w:t xml:space="preserve">nclude ID# </w:t>
+      </w:r>
+      <w:r>
+        <w:t xml:space="preserve">: </w:t>
       </w:r>
       <w:r>
         <w:t>Text</w:t>

</xml_diff>

<commit_message>
adding html end tag on all pages and first five niches using accordion bootstrap
</commit_message>
<xml_diff>
--- a/CS 6251 Final Project Concept Implementation.docx
+++ b/CS 6251 Final Project Concept Implementation.docx
@@ -58,12 +58,14 @@
       <w:r>
         <w:t xml:space="preserve"> loss and body </w:t>
       </w:r>
+      <w:proofErr w:type="spellStart"/>
       <w:r>
         <w:t>re</w:t>
       </w:r>
       <w:r>
         <w:t>composition</w:t>
       </w:r>
+      <w:proofErr w:type="spellEnd"/>
     </w:p>
     <w:p>
       <w:pPr>
@@ -146,7 +148,15 @@
         </w:numPr>
       </w:pPr>
       <w:r>
-        <w:t>Navbar link goes to toggle bottom offcanvas with header links that direct to each area of expertise when selected</w:t>
+        <w:t xml:space="preserve">Navbar link goes to toggle bottom </w:t>
+      </w:r>
+      <w:proofErr w:type="spellStart"/>
+      <w:r>
+        <w:t>offcanvas</w:t>
+      </w:r>
+      <w:proofErr w:type="spellEnd"/>
+      <w:r>
+        <w:t xml:space="preserve"> with header links that direct to each area of expertise when selected</w:t>
       </w:r>
     </w:p>
     <w:p>
@@ -1164,14 +1174,24 @@
         </w:numPr>
       </w:pPr>
       <w:r>
-        <w:t>If so, describe</w:t>
-      </w:r>
-      <w:r>
-        <w:t xml:space="preserve"> : </w:t>
-      </w:r>
+        <w:t xml:space="preserve">If so, </w:t>
+      </w:r>
+      <w:proofErr w:type="gramStart"/>
+      <w:r>
+        <w:t>describe</w:t>
+      </w:r>
+      <w:r>
+        <w:t xml:space="preserve"> :</w:t>
+      </w:r>
+      <w:proofErr w:type="gramEnd"/>
+      <w:r>
+        <w:t xml:space="preserve"> </w:t>
+      </w:r>
+      <w:proofErr w:type="spellStart"/>
       <w:r>
         <w:t>Textarea</w:t>
       </w:r>
+      <w:proofErr w:type="spellEnd"/>
     </w:p>
     <w:p>
       <w:pPr>
@@ -1200,14 +1220,24 @@
         </w:numPr>
       </w:pPr>
       <w:r>
-        <w:t>If so, describe</w:t>
-      </w:r>
-      <w:r>
-        <w:t xml:space="preserve"> : </w:t>
-      </w:r>
+        <w:t xml:space="preserve">If so, </w:t>
+      </w:r>
+      <w:proofErr w:type="gramStart"/>
+      <w:r>
+        <w:t>describe</w:t>
+      </w:r>
+      <w:r>
+        <w:t xml:space="preserve"> :</w:t>
+      </w:r>
+      <w:proofErr w:type="gramEnd"/>
+      <w:r>
+        <w:t xml:space="preserve"> </w:t>
+      </w:r>
+      <w:proofErr w:type="spellStart"/>
       <w:r>
         <w:t>Textarea</w:t>
       </w:r>
+      <w:proofErr w:type="spellEnd"/>
     </w:p>
     <w:p>
       <w:pPr>
@@ -1236,14 +1266,24 @@
         </w:numPr>
       </w:pPr>
       <w:r>
-        <w:t>If so, include sport</w:t>
-      </w:r>
-      <w:r>
-        <w:t xml:space="preserve"> : </w:t>
-      </w:r>
+        <w:t xml:space="preserve">If so, include </w:t>
+      </w:r>
+      <w:proofErr w:type="gramStart"/>
+      <w:r>
+        <w:t>sport</w:t>
+      </w:r>
+      <w:r>
+        <w:t xml:space="preserve"> :</w:t>
+      </w:r>
+      <w:proofErr w:type="gramEnd"/>
+      <w:r>
+        <w:t xml:space="preserve"> </w:t>
+      </w:r>
+      <w:proofErr w:type="spellStart"/>
       <w:r>
         <w:t>Textarea</w:t>
       </w:r>
+      <w:proofErr w:type="spellEnd"/>
     </w:p>
     <w:p>
       <w:pPr>
@@ -1272,10 +1312,18 @@
         <w:t>If so, i</w:t>
       </w:r>
       <w:r>
-        <w:t xml:space="preserve">nclude ID# </w:t>
-      </w:r>
-      <w:r>
-        <w:t xml:space="preserve">: </w:t>
+        <w:t>nclude ID</w:t>
+      </w:r>
+      <w:proofErr w:type="gramStart"/>
+      <w:r>
+        <w:t xml:space="preserve"># </w:t>
+      </w:r>
+      <w:r>
+        <w:t>:</w:t>
+      </w:r>
+      <w:proofErr w:type="gramEnd"/>
+      <w:r>
+        <w:t xml:space="preserve"> </w:t>
       </w:r>
       <w:r>
         <w:t>Text</w:t>

</xml_diff>

<commit_message>
adding bootstrap elements to readme
</commit_message>
<xml_diff>
--- a/CS 6251 Final Project Concept Implementation.docx
+++ b/CS 6251 Final Project Concept Implementation.docx
@@ -58,12 +58,14 @@
       <w:r>
         <w:t xml:space="preserve"> loss and body </w:t>
       </w:r>
+      <w:proofErr w:type="spellStart"/>
       <w:r>
         <w:t>re</w:t>
       </w:r>
       <w:r>
         <w:t>composition</w:t>
       </w:r>
+      <w:proofErr w:type="spellEnd"/>
     </w:p>
     <w:p>
       <w:pPr>
@@ -146,7 +148,15 @@
         </w:numPr>
       </w:pPr>
       <w:r>
-        <w:t>Navbar link goes to toggle bottom offcanvas with header links that direct to each area of expertise when selected</w:t>
+        <w:t xml:space="preserve">Navbar link goes to toggle bottom </w:t>
+      </w:r>
+      <w:proofErr w:type="spellStart"/>
+      <w:r>
+        <w:t>offcanvas</w:t>
+      </w:r>
+      <w:proofErr w:type="spellEnd"/>
+      <w:r>
+        <w:t xml:space="preserve"> with header links that direct to each area of expertise when selected</w:t>
       </w:r>
     </w:p>
     <w:p>
@@ -1122,14 +1132,24 @@
         </w:numPr>
       </w:pPr>
       <w:r>
-        <w:t>If so, describe</w:t>
-      </w:r>
-      <w:r>
-        <w:t xml:space="preserve"> : </w:t>
-      </w:r>
+        <w:t xml:space="preserve">If so, </w:t>
+      </w:r>
+      <w:proofErr w:type="gramStart"/>
+      <w:r>
+        <w:t>describe</w:t>
+      </w:r>
+      <w:r>
+        <w:t xml:space="preserve"> :</w:t>
+      </w:r>
+      <w:proofErr w:type="gramEnd"/>
+      <w:r>
+        <w:t xml:space="preserve"> </w:t>
+      </w:r>
+      <w:proofErr w:type="spellStart"/>
       <w:r>
         <w:t>Textarea</w:t>
       </w:r>
+      <w:proofErr w:type="spellEnd"/>
     </w:p>
     <w:p>
       <w:pPr>
@@ -1158,14 +1178,24 @@
         </w:numPr>
       </w:pPr>
       <w:r>
-        <w:t>If so, describe</w:t>
-      </w:r>
-      <w:r>
-        <w:t xml:space="preserve"> : </w:t>
-      </w:r>
+        <w:t xml:space="preserve">If so, </w:t>
+      </w:r>
+      <w:proofErr w:type="gramStart"/>
+      <w:r>
+        <w:t>describe</w:t>
+      </w:r>
+      <w:r>
+        <w:t xml:space="preserve"> :</w:t>
+      </w:r>
+      <w:proofErr w:type="gramEnd"/>
+      <w:r>
+        <w:t xml:space="preserve"> </w:t>
+      </w:r>
+      <w:proofErr w:type="spellStart"/>
       <w:r>
         <w:t>Textarea</w:t>
       </w:r>
+      <w:proofErr w:type="spellEnd"/>
     </w:p>
     <w:p>
       <w:pPr>
@@ -1194,14 +1224,24 @@
         </w:numPr>
       </w:pPr>
       <w:r>
-        <w:t>If so, include sport</w:t>
-      </w:r>
-      <w:r>
-        <w:t xml:space="preserve"> : </w:t>
-      </w:r>
+        <w:t xml:space="preserve">If so, include </w:t>
+      </w:r>
+      <w:proofErr w:type="gramStart"/>
+      <w:r>
+        <w:t>sport</w:t>
+      </w:r>
+      <w:r>
+        <w:t xml:space="preserve"> :</w:t>
+      </w:r>
+      <w:proofErr w:type="gramEnd"/>
+      <w:r>
+        <w:t xml:space="preserve"> </w:t>
+      </w:r>
+      <w:proofErr w:type="spellStart"/>
       <w:r>
         <w:t>Textarea</w:t>
       </w:r>
+      <w:proofErr w:type="spellEnd"/>
     </w:p>
     <w:p>
       <w:pPr>
@@ -1230,14 +1270,16 @@
         <w:t>If so, i</w:t>
       </w:r>
       <w:r>
-        <w:t xml:space="preserve">nclude ID# </w:t>
-      </w:r>
-      <w:r>
-        <w:t xml:space="preserve">: </w:t>
-      </w:r>
-      <w:r>
-        <w:t>Text</w:t>
-      </w:r>
+        <w:t>nclude ID</w:t>
+      </w:r>
+      <w:proofErr w:type="gramStart"/>
+      <w:r>
+        <w:t xml:space="preserve"># </w:t>
+      </w:r>
+      <w:r>
+        <w:t>:</w:t>
+      </w:r>
+      <w:proofErr w:type="gramEnd"/>
     </w:p>
     <w:p>
       <w:pPr>

</xml_diff>